<commit_message>
Retirada da função win32, formulas implementadas diretamente no phyton
</commit_message>
<xml_diff>
--- a/templates/Memorial Descritivo Padrão Fecoergs.docx
+++ b/templates/Memorial Descritivo Padrão Fecoergs.docx
@@ -960,210 +960,155 @@
           <w:sz w:val="22"/>
           <w:szCs w:val="22"/>
         </w:rPr>
-        <w:t>{{DISJ_CA_INTR</w:t>
-      </w:r>
-      <w:proofErr w:type="gramStart"/>
-      <w:r>
-        <w:rPr>
-          <w:rFonts w:ascii="Arial" w:hAnsi="Arial" w:cs="Arial" w:hint="eastAsia"/>
+        <w:t>{{DISJ_CA_INTR}}</w:t>
+      </w:r>
+    </w:p>
+    <w:p>
+      <w:pPr>
+        <w:pStyle w:val="Standard"/>
+        <w:rPr>
+          <w:rFonts w:ascii="Arial" w:hAnsi="Arial" w:cs="Arial"/>
           <w:sz w:val="22"/>
           <w:szCs w:val="22"/>
         </w:rPr>
-        <w:t>}}</w:t>
-      </w:r>
+      </w:pPr>
       <w:r>
         <w:rPr>
           <w:rFonts w:ascii="Arial" w:hAnsi="Arial" w:cs="Arial"/>
           <w:sz w:val="22"/>
           <w:szCs w:val="22"/>
         </w:rPr>
+        <w:t>Tensão Nominal (V): {{DISJ_CA_TENS}}</w:t>
+      </w:r>
+    </w:p>
+    <w:p>
+      <w:pPr>
+        <w:pStyle w:val="Standard"/>
+        <w:rPr>
+          <w:rFonts w:ascii="Arial" w:hAnsi="Arial" w:cs="Arial"/>
+          <w:sz w:val="22"/>
+          <w:szCs w:val="22"/>
+        </w:rPr>
+      </w:pPr>
+      <w:r>
+        <w:rPr>
+          <w:rFonts w:ascii="Arial" w:hAnsi="Arial" w:cs="Arial"/>
+          <w:sz w:val="22"/>
+          <w:szCs w:val="22"/>
+        </w:rPr>
+        <w:t>Curva de Atuação: {{DISJ_CA_ATEN}}</w:t>
+      </w:r>
+    </w:p>
+    <w:p>
+      <w:pPr>
+        <w:pStyle w:val="Standard"/>
+        <w:rPr>
+          <w:rFonts w:hint="eastAsia"/>
+        </w:rPr>
+      </w:pPr>
+      <w:r>
+        <w:rPr>
+          <w:rFonts w:ascii="ArialMT" w:hAnsi="ArialMT"/>
+          <w:color w:val="000000"/>
+          <w:sz w:val="22"/>
+        </w:rPr>
+        <w:t>Disjuntores CC:</w:t>
+      </w:r>
+    </w:p>
+    <w:p>
+      <w:pPr>
+        <w:pStyle w:val="Standard"/>
+        <w:rPr>
+          <w:rFonts w:hint="eastAsia"/>
+        </w:rPr>
+      </w:pPr>
+      <w:r>
+        <w:rPr>
+          <w:rFonts w:ascii="ArialMT" w:hAnsi="ArialMT"/>
+          <w:color w:val="000000"/>
+          <w:sz w:val="22"/>
+        </w:rPr>
+        <w:t>Corrente Nominal (A</w:t>
+      </w:r>
+      <w:r>
+        <w:rPr>
+          <w:rFonts w:ascii="ArialMT" w:hAnsi="ArialMT"/>
+          <w:sz w:val="22"/>
+        </w:rPr>
+        <w:t>): 16</w:t>
+      </w:r>
+      <w:r>
+        <w:rPr>
+          <w:rFonts w:ascii="ArialMT" w:hAnsi="ArialMT"/>
+          <w:sz w:val="22"/>
+        </w:rPr>
+        <w:t>A</w:t>
+      </w:r>
+    </w:p>
+    <w:p>
+      <w:pPr>
+        <w:pStyle w:val="Standard"/>
+        <w:rPr>
+          <w:rFonts w:hint="eastAsia"/>
+        </w:rPr>
+      </w:pPr>
+      <w:r>
+        <w:rPr>
+          <w:rFonts w:ascii="ArialMT" w:hAnsi="ArialMT"/>
+          <w:sz w:val="22"/>
+        </w:rPr>
+        <w:t xml:space="preserve">Capacidade Máxima de interrupção (kA): </w:t>
+      </w:r>
+      <w:r>
+        <w:rPr>
+          <w:rFonts w:ascii="ArialMT" w:hAnsi="ArialMT"/>
+          <w:sz w:val="22"/>
+        </w:rPr>
+        <w:t>6</w:t>
+      </w:r>
+      <w:r>
+        <w:rPr>
+          <w:rFonts w:ascii="ArialMT" w:hAnsi="ArialMT"/>
+          <w:sz w:val="22"/>
+        </w:rPr>
         <w:t>kA</w:t>
       </w:r>
-      <w:proofErr w:type="gramEnd"/>
-    </w:p>
-    <w:p>
-      <w:pPr>
-        <w:pStyle w:val="Standard"/>
-        <w:rPr>
-          <w:rFonts w:ascii="Arial" w:hAnsi="Arial" w:cs="Arial"/>
-          <w:sz w:val="22"/>
-          <w:szCs w:val="22"/>
-        </w:rPr>
-      </w:pPr>
-      <w:r>
-        <w:rPr>
-          <w:rFonts w:ascii="Arial" w:hAnsi="Arial" w:cs="Arial"/>
-          <w:sz w:val="22"/>
-          <w:szCs w:val="22"/>
-        </w:rPr>
-        <w:t>Tensão Nominal (V): {{DISJ_CA_TENS</w:t>
-      </w:r>
-      <w:proofErr w:type="gramStart"/>
-      <w:r>
-        <w:rPr>
-          <w:rFonts w:ascii="Arial" w:hAnsi="Arial" w:cs="Arial"/>
-          <w:sz w:val="22"/>
-          <w:szCs w:val="22"/>
-        </w:rPr>
-        <w:t>}}</w:t>
-      </w:r>
-      <w:r>
-        <w:rPr>
-          <w:rFonts w:ascii="Arial" w:hAnsi="Arial" w:cs="Arial"/>
-          <w:sz w:val="22"/>
-          <w:szCs w:val="22"/>
+    </w:p>
+    <w:p>
+      <w:pPr>
+        <w:pStyle w:val="Standard"/>
+        <w:rPr>
+          <w:rFonts w:hint="eastAsia"/>
+        </w:rPr>
+      </w:pPr>
+      <w:r>
+        <w:rPr>
+          <w:rFonts w:ascii="ArialMT" w:hAnsi="ArialMT"/>
+          <w:sz w:val="22"/>
+        </w:rPr>
+        <w:t xml:space="preserve">Tensão Nominal (V): </w:t>
+      </w:r>
+      <w:r>
+        <w:rPr>
+          <w:rFonts w:ascii="ArialMT" w:hAnsi="ArialMT"/>
+          <w:sz w:val="22"/>
+        </w:rPr>
+        <w:t>6</w:t>
+      </w:r>
+      <w:r>
+        <w:rPr>
+          <w:rFonts w:ascii="ArialMT" w:hAnsi="ArialMT"/>
+          <w:sz w:val="22"/>
+        </w:rPr>
+        <w:t>00</w:t>
+      </w:r>
+      <w:r>
+        <w:rPr>
+          <w:rFonts w:ascii="ArialMT" w:hAnsi="ArialMT"/>
+          <w:sz w:val="22"/>
         </w:rPr>
         <w:t>V</w:t>
       </w:r>
-      <w:proofErr w:type="gramEnd"/>
-    </w:p>
-    <w:p>
-      <w:pPr>
-        <w:pStyle w:val="Standard"/>
-        <w:rPr>
-          <w:rFonts w:ascii="Arial" w:hAnsi="Arial" w:cs="Arial"/>
-          <w:sz w:val="22"/>
-          <w:szCs w:val="22"/>
-        </w:rPr>
-      </w:pPr>
-      <w:r>
-        <w:rPr>
-          <w:rFonts w:ascii="Arial" w:hAnsi="Arial" w:cs="Arial"/>
-          <w:sz w:val="22"/>
-          <w:szCs w:val="22"/>
-        </w:rPr>
-        <w:t>Curva de Atuação: {{DISJ_CA_ATEN</w:t>
-      </w:r>
-      <w:proofErr w:type="gramStart"/>
-      <w:r>
-        <w:rPr>
-          <w:rFonts w:ascii="Arial" w:hAnsi="Arial" w:cs="Arial"/>
-          <w:sz w:val="22"/>
-          <w:szCs w:val="22"/>
-        </w:rPr>
-        <w:t>}}</w:t>
-      </w:r>
-      <w:r>
-        <w:rPr>
-          <w:rFonts w:ascii="Arial" w:hAnsi="Arial" w:cs="Arial"/>
-          <w:sz w:val="22"/>
-          <w:szCs w:val="22"/>
-        </w:rPr>
-        <w:t>A</w:t>
-      </w:r>
-      <w:proofErr w:type="gramEnd"/>
-    </w:p>
-    <w:p>
-      <w:pPr>
-        <w:pStyle w:val="Standard"/>
-        <w:rPr>
-          <w:rFonts w:hint="eastAsia"/>
-        </w:rPr>
-      </w:pPr>
-      <w:r>
-        <w:rPr>
-          <w:rFonts w:ascii="ArialMT" w:hAnsi="ArialMT"/>
-          <w:color w:val="000000"/>
-          <w:sz w:val="22"/>
-        </w:rPr>
-        <w:t>Disjuntores CC:</w:t>
-      </w:r>
-    </w:p>
-    <w:p>
-      <w:pPr>
-        <w:pStyle w:val="Standard"/>
-        <w:rPr>
-          <w:rFonts w:hint="eastAsia"/>
-        </w:rPr>
-      </w:pPr>
-      <w:r>
-        <w:rPr>
-          <w:rFonts w:ascii="ArialMT" w:hAnsi="ArialMT"/>
-          <w:color w:val="000000"/>
-          <w:sz w:val="22"/>
-        </w:rPr>
-        <w:t xml:space="preserve">Corrente Nominal (A): </w:t>
-      </w:r>
-      <w:r>
-        <w:rPr>
-          <w:rFonts w:ascii="ArialMT" w:hAnsi="ArialMT"/>
-          <w:color w:val="FF0000"/>
-          <w:sz w:val="22"/>
-        </w:rPr>
-        <w:t>16</w:t>
-      </w:r>
-      <w:r>
-        <w:rPr>
-          <w:rFonts w:ascii="ArialMT" w:hAnsi="ArialMT"/>
-          <w:color w:val="FF0000"/>
-          <w:sz w:val="22"/>
-        </w:rPr>
-        <w:t>A</w:t>
-      </w:r>
-    </w:p>
-    <w:p>
-      <w:pPr>
-        <w:pStyle w:val="Standard"/>
-        <w:rPr>
-          <w:rFonts w:hint="eastAsia"/>
-        </w:rPr>
-      </w:pPr>
-      <w:r>
-        <w:rPr>
-          <w:rFonts w:ascii="ArialMT" w:hAnsi="ArialMT"/>
-          <w:color w:val="000000"/>
-          <w:sz w:val="22"/>
-        </w:rPr>
-        <w:t xml:space="preserve">Capacidade Máxima de interrupção (kA): </w:t>
-      </w:r>
-      <w:r>
-        <w:rPr>
-          <w:rFonts w:ascii="ArialMT" w:hAnsi="ArialMT"/>
-          <w:color w:val="FF0000"/>
-          <w:sz w:val="22"/>
-        </w:rPr>
-        <w:t>3kA</w:t>
-      </w:r>
-    </w:p>
-    <w:p>
-      <w:pPr>
-        <w:pStyle w:val="Standard"/>
-        <w:rPr>
-          <w:rFonts w:hint="eastAsia"/>
-        </w:rPr>
-      </w:pPr>
-      <w:r>
-        <w:rPr>
-          <w:rFonts w:ascii="ArialMT" w:hAnsi="ArialMT"/>
-          <w:color w:val="000000"/>
-          <w:sz w:val="22"/>
-        </w:rPr>
-        <w:t xml:space="preserve">Tensão Nominal (V): </w:t>
-      </w:r>
-      <w:r>
-        <w:rPr>
-          <w:rFonts w:ascii="ArialMT" w:hAnsi="ArialMT"/>
-          <w:color w:val="FF0000"/>
-          <w:sz w:val="22"/>
-        </w:rPr>
-        <w:t>8</w:t>
-      </w:r>
-      <w:r>
-        <w:rPr>
-          <w:rFonts w:ascii="ArialMT" w:hAnsi="ArialMT"/>
-          <w:color w:val="FF0000"/>
-          <w:sz w:val="22"/>
-        </w:rPr>
-        <w:t>00</w:t>
-      </w:r>
-      <w:r>
-        <w:rPr>
-          <w:rFonts w:ascii="ArialMT" w:hAnsi="ArialMT"/>
-          <w:color w:val="FF0000"/>
-          <w:sz w:val="22"/>
-        </w:rPr>
-        <w:t>V</w:t>
-      </w:r>
     </w:p>
     <w:p>
       <w:pPr>
@@ -1182,19 +1127,11 @@
       </w:r>
       <w:r>
         <w:rPr>
-          <w:rFonts w:ascii="ArialMT" w:hAnsi="ArialMT"/>
-          <w:color w:val="FF0000"/>
-          <w:sz w:val="22"/>
-        </w:rPr>
-        <w:t>20</w:t>
-      </w:r>
-      <w:r>
-        <w:rPr>
-          <w:rFonts w:ascii="ArialMT" w:hAnsi="ArialMT"/>
-          <w:color w:val="FF0000"/>
-          <w:sz w:val="22"/>
-        </w:rPr>
-        <w:t>A</w:t>
+          <w:rFonts w:ascii="ArialMT" w:hAnsi="ArialMT" w:hint="eastAsia"/>
+          <w:color w:val="000000"/>
+          <w:sz w:val="22"/>
+        </w:rPr>
+        <w:t>48A e 80A</w:t>
       </w:r>
     </w:p>
     <w:p>
@@ -2633,11 +2570,24 @@
           <w:rFonts w:hint="eastAsia"/>
         </w:rPr>
       </w:pPr>
-      <w:fldSimple w:instr=" MERGEFIELD CIDADE ">
-        <w:r>
-          <w:t>Santa Rosa</w:t>
-        </w:r>
-      </w:fldSimple>
+      <w:r>
+        <w:fldChar w:fldCharType="begin"/>
+      </w:r>
+      <w:r>
+        <w:instrText xml:space="preserve"> MERGEFIELD CIDADE </w:instrText>
+      </w:r>
+      <w:r>
+        <w:rPr>
+          <w:rFonts w:hint="eastAsia"/>
+        </w:rPr>
+        <w:fldChar w:fldCharType="separate"/>
+      </w:r>
+      <w:r>
+        <w:t>Santa Rosa</w:t>
+      </w:r>
+      <w:r>
+        <w:fldChar w:fldCharType="end"/>
+      </w:r>
       <w:r>
         <w:rPr>
           <w:rFonts w:ascii="ArialMT" w:hAnsi="ArialMT"/>

</xml_diff>